<commit_message>
Correccion - Gimbernat Facundo 02 - Terminado
</commit_message>
<xml_diff>
--- a/Desafios/02/Notas y Devoluciones.docx
+++ b/Desafios/02/Notas y Devoluciones.docx
@@ -1,6 +1,6 @@
 
 <file path=word/document.xml><?xml version="1.0" encoding="utf-8"?>
-<w:document xmlns:wpc="http://schemas.microsoft.com/office/word/2010/wordprocessingCanvas" xmlns:cx="http://schemas.microsoft.com/office/drawing/2014/chartex" xmlns:cx1="http://schemas.microsoft.com/office/drawing/2015/9/8/chartex" xmlns:cx2="http://schemas.microsoft.com/office/drawing/2015/10/21/chartex" xmlns:cx3="http://schemas.microsoft.com/office/drawing/2016/5/9/chartex" xmlns:cx4="http://schemas.microsoft.com/office/drawing/2016/5/10/chartex" xmlns:cx5="http://schemas.microsoft.com/office/drawing/2016/5/11/chartex" xmlns:cx6="http://schemas.microsoft.com/office/drawing/2016/5/12/chartex" xmlns:cx7="http://schemas.microsoft.com/office/drawing/2016/5/13/chartex" xmlns:cx8="http://schemas.microsoft.com/office/drawing/2016/5/14/chartex" xmlns:mc="http://schemas.openxmlformats.org/markup-compatibility/2006" xmlns:aink="http://schemas.microsoft.com/office/drawing/2016/ink" xmlns:am3d="http://schemas.microsoft.com/office/drawing/2017/model3d" xmlns:o="urn:schemas-microsoft-com:office:office" xmlns:oel="http://schemas.microsoft.com/office/2019/extlst" xmlns:r="http://schemas.openxmlformats.org/officeDocument/2006/relationships" xmlns:m="http://schemas.openxmlformats.org/officeDocument/2006/math" xmlns:v="urn:schemas-microsoft-com:vml" xmlns:wp14="http://schemas.microsoft.com/office/word/2010/wordprocessingDrawing" xmlns:wp="http://schemas.openxmlformats.org/drawingml/2006/wordprocessingDrawing" xmlns:w10="urn:schemas-microsoft-com:office:word" xmlns:w="http://schemas.openxmlformats.org/wordprocessingml/2006/main" xmlns:w14="http://schemas.microsoft.com/office/word/2010/wordml" xmlns:w15="http://schemas.microsoft.com/office/word/2012/wordml" xmlns:w16cex="http://schemas.microsoft.com/office/word/2018/wordml/cex" xmlns:w16cid="http://schemas.microsoft.com/office/word/2016/wordml/cid" xmlns:w16="http://schemas.microsoft.com/office/word/2018/wordml" xmlns:w16du="http://schemas.microsoft.com/office/word/2023/wordml/word16du" xmlns:w16sdtdh="http://schemas.microsoft.com/office/word/2020/wordml/sdtdatahash" xmlns:w16se="http://schemas.microsoft.com/office/word/2015/wordml/symex" xmlns:wpg="http://schemas.microsoft.com/office/word/2010/wordprocessingGroup" xmlns:wpi="http://schemas.microsoft.com/office/word/2010/wordprocessingInk" xmlns:wne="http://schemas.microsoft.com/office/word/2006/wordml" xmlns:wps="http://schemas.microsoft.com/office/word/2010/wordprocessingShape" mc:Ignorable="w14 w15 w16se w16cid w16 w16cex w16sdtdh w16du wp14">
+<w:document xmlns:wpc="http://schemas.microsoft.com/office/word/2010/wordprocessingCanvas" xmlns:cx="http://schemas.microsoft.com/office/drawing/2014/chartex" xmlns:mc="http://schemas.openxmlformats.org/markup-compatibility/2006" xmlns:o="urn:schemas-microsoft-com:office:office" xmlns:r="http://schemas.openxmlformats.org/officeDocument/2006/relationships" xmlns:m="http://schemas.openxmlformats.org/officeDocument/2006/math" xmlns:v="urn:schemas-microsoft-com:vml" xmlns:wp14="http://schemas.microsoft.com/office/word/2010/wordprocessingDrawing" xmlns:wp="http://schemas.openxmlformats.org/drawingml/2006/wordprocessingDrawing" xmlns:w10="urn:schemas-microsoft-com:office:word" xmlns:w="http://schemas.openxmlformats.org/wordprocessingml/2006/main" xmlns:w14="http://schemas.microsoft.com/office/word/2010/wordml" xmlns:w15="http://schemas.microsoft.com/office/word/2012/wordml" xmlns:w16se="http://schemas.microsoft.com/office/word/2015/wordml/symex" xmlns:wpg="http://schemas.microsoft.com/office/word/2010/wordprocessingGroup" xmlns:wpi="http://schemas.microsoft.com/office/word/2010/wordprocessingInk" xmlns:wne="http://schemas.microsoft.com/office/word/2006/wordml" xmlns:wps="http://schemas.microsoft.com/office/word/2010/wordprocessingShape" mc:Ignorable="w14 w15 w16se wp14">
   <w:body>
     <w:p>
       <w:pPr>
@@ -18,6 +18,15 @@
         </w:rPr>
         <w:t>Ramos Federico</w:t>
       </w:r>
+    </w:p>
+    <w:p>
+      <w:pPr>
+        <w:rPr>
+          <w:rFonts w:ascii="Segoe UI Emoji" w:hAnsi="Segoe UI Emoji" w:cs="Segoe UI Emoji"/>
+          <w:b/>
+          <w:bCs/>
+        </w:rPr>
+      </w:pPr>
     </w:p>
     <w:p>
       <w:pPr>
@@ -2971,6 +2980,7 @@
           <w:bCs/>
         </w:rPr>
       </w:pPr>
+      <w:proofErr w:type="spellStart"/>
       <w:r>
         <w:rPr>
           <w:rFonts w:ascii="Segoe UI Emoji" w:hAnsi="Segoe UI Emoji" w:cs="Segoe UI Emoji"/>
@@ -2979,6 +2989,7 @@
         </w:rPr>
         <w:t>Diaz</w:t>
       </w:r>
+      <w:proofErr w:type="spellEnd"/>
       <w:r>
         <w:rPr>
           <w:rFonts w:ascii="Segoe UI Emoji" w:hAnsi="Segoe UI Emoji" w:cs="Segoe UI Emoji"/>
@@ -5459,7 +5470,15 @@
       </w:r>
       <w:proofErr w:type="spellEnd"/>
       <w:r>
-        <w:t>&gt; y &lt;em&gt; esta última resalta en itálica.</w:t>
+        <w:t>&gt; y &lt;</w:t>
+      </w:r>
+      <w:proofErr w:type="spellStart"/>
+      <w:r>
+        <w:t>em</w:t>
+      </w:r>
+      <w:proofErr w:type="spellEnd"/>
+      <w:r>
+        <w:t>&gt; esta última resalta en itálica.</w:t>
       </w:r>
     </w:p>
     <w:p>
@@ -10465,21 +10484,7 @@
         <w:rPr>
           <w:rFonts w:ascii="Segoe UI Emoji" w:hAnsi="Segoe UI Emoji" w:cs="Segoe UI Emoji"/>
         </w:rPr>
-        <w:t xml:space="preserve">&gt;, </w:t>
-      </w:r>
-      <w:proofErr w:type="spellStart"/>
-      <w:r>
-        <w:rPr>
-          <w:rFonts w:ascii="Segoe UI Emoji" w:hAnsi="Segoe UI Emoji" w:cs="Segoe UI Emoji"/>
-        </w:rPr>
-        <w:t>etc</w:t>
-      </w:r>
-      <w:proofErr w:type="spellEnd"/>
-      <w:r>
-        <w:rPr>
-          <w:rFonts w:ascii="Segoe UI Emoji" w:hAnsi="Segoe UI Emoji" w:cs="Segoe UI Emoji"/>
-        </w:rPr>
-        <w:t>…)</w:t>
+        <w:t>&gt;, etc…)</w:t>
       </w:r>
     </w:p>
     <w:p>
@@ -11692,7 +11697,25 @@
           <w:b/>
           <w:bCs/>
         </w:rPr>
-        <w:t xml:space="preserve"> Giuli </w:t>
+        <w:t xml:space="preserve"> </w:t>
+      </w:r>
+      <w:proofErr w:type="spellStart"/>
+      <w:r>
+        <w:rPr>
+          <w:rFonts w:ascii="Segoe UI Emoji" w:hAnsi="Segoe UI Emoji" w:cs="Segoe UI Emoji"/>
+          <w:b/>
+          <w:bCs/>
+        </w:rPr>
+        <w:t>Giuli</w:t>
+      </w:r>
+      <w:proofErr w:type="spellEnd"/>
+      <w:r>
+        <w:rPr>
+          <w:rFonts w:ascii="Segoe UI Emoji" w:hAnsi="Segoe UI Emoji" w:cs="Segoe UI Emoji"/>
+          <w:b/>
+          <w:bCs/>
+        </w:rPr>
+        <w:t xml:space="preserve"> </w:t>
       </w:r>
       <w:proofErr w:type="spellStart"/>
       <w:r>
@@ -13916,17 +13939,269 @@
       </w:pPr>
     </w:p>
     <w:p>
-      <w:r>
-        <w:t xml:space="preserve">Tu nota en el Desafío 01 es: </w:t>
-      </w:r>
-      <w:r>
+      <w:pPr>
         <w:rPr>
           <w:b/>
           <w:bCs/>
         </w:rPr>
+      </w:pPr>
+      <w:r>
+        <w:t xml:space="preserve">Tu nota en el Desafío 01 es: </w:t>
+      </w:r>
+      <w:r>
+        <w:rPr>
+          <w:b/>
+          <w:bCs/>
+        </w:rPr>
         <w:t>9</w:t>
       </w:r>
     </w:p>
+    <w:p>
+      <w:pPr>
+        <w:rPr>
+          <w:b/>
+          <w:bCs/>
+        </w:rPr>
+      </w:pPr>
+    </w:p>
+    <w:p>
+      <w:pPr>
+        <w:pBdr>
+          <w:bottom w:val="single" w:sz="6" w:space="1" w:color="auto"/>
+        </w:pBdr>
+      </w:pPr>
+    </w:p>
+    <w:p>
+      <w:pPr>
+        <w:rPr>
+          <w:rFonts w:ascii="Segoe UI Emoji" w:hAnsi="Segoe UI Emoji" w:cs="Segoe UI Emoji"/>
+          <w:b/>
+          <w:bCs/>
+        </w:rPr>
+      </w:pPr>
+      <w:r>
+        <w:rPr>
+          <w:rFonts w:ascii="Segoe UI Emoji" w:hAnsi="Segoe UI Emoji" w:cs="Segoe UI Emoji"/>
+          <w:b/>
+          <w:bCs/>
+        </w:rPr>
+        <w:t xml:space="preserve"> </w:t>
+      </w:r>
+      <w:proofErr w:type="spellStart"/>
+      <w:r>
+        <w:rPr>
+          <w:rFonts w:ascii="Segoe UI Emoji" w:hAnsi="Segoe UI Emoji" w:cs="Segoe UI Emoji"/>
+          <w:b/>
+          <w:bCs/>
+        </w:rPr>
+        <w:t>Gimb</w:t>
+      </w:r>
+      <w:r>
+        <w:rPr>
+          <w:rFonts w:ascii="Segoe UI Emoji" w:hAnsi="Segoe UI Emoji" w:cs="Segoe UI Emoji"/>
+          <w:b/>
+          <w:bCs/>
+        </w:rPr>
+        <w:t>e</w:t>
+      </w:r>
+      <w:r>
+        <w:rPr>
+          <w:rFonts w:ascii="Segoe UI Emoji" w:hAnsi="Segoe UI Emoji" w:cs="Segoe UI Emoji"/>
+          <w:b/>
+          <w:bCs/>
+        </w:rPr>
+        <w:t>rnat</w:t>
+      </w:r>
+      <w:proofErr w:type="spellEnd"/>
+      <w:r>
+        <w:rPr>
+          <w:rFonts w:ascii="Segoe UI Emoji" w:hAnsi="Segoe UI Emoji" w:cs="Segoe UI Emoji"/>
+          <w:b/>
+          <w:bCs/>
+        </w:rPr>
+        <w:t xml:space="preserve"> Facundo</w:t>
+      </w:r>
+    </w:p>
+    <w:p>
+      <w:pPr>
+        <w:rPr>
+          <w:rFonts w:ascii="Segoe UI Emoji" w:hAnsi="Segoe UI Emoji" w:cs="Segoe UI Emoji"/>
+          <w:b/>
+          <w:bCs/>
+        </w:rPr>
+      </w:pPr>
+    </w:p>
+    <w:p>
+      <w:pPr>
+        <w:rPr>
+          <w:rFonts w:ascii="Segoe UI Emoji" w:hAnsi="Segoe UI Emoji" w:cs="Segoe UI Emoji"/>
+        </w:rPr>
+      </w:pPr>
+      <w:proofErr w:type="gramStart"/>
+      <w:r>
+        <w:rPr>
+          <w:rFonts w:ascii="Segoe UI Emoji" w:hAnsi="Segoe UI Emoji" w:cs="Segoe UI Emoji"/>
+        </w:rPr>
+        <w:t>🎉</w:t>
+      </w:r>
+      <w:r>
+        <w:t>¡</w:t>
+      </w:r>
+      <w:proofErr w:type="gramEnd"/>
+      <w:r>
+        <w:t xml:space="preserve">Felicitaciones por la entrega del Desafío 02! </w:t>
+      </w:r>
+      <w:r>
+        <w:rPr>
+          <w:rFonts w:ascii="Segoe UI Emoji" w:hAnsi="Segoe UI Emoji" w:cs="Segoe UI Emoji"/>
+        </w:rPr>
+        <w:t>🎉</w:t>
+      </w:r>
+    </w:p>
+    <w:p/>
+    <w:p>
+      <w:r>
+        <w:t>Facundo</w:t>
+      </w:r>
+      <w:r>
+        <w:t xml:space="preserve">, quería felicitarte por el trabajo que realizaste. El resultado </w:t>
+      </w:r>
+      <w:proofErr w:type="spellStart"/>
+      <w:r>
+        <w:t>renderizado</w:t>
+      </w:r>
+      <w:proofErr w:type="spellEnd"/>
+      <w:r>
+        <w:t xml:space="preserve"> es el solicitado</w:t>
+      </w:r>
+      <w:r>
+        <w:t>.</w:t>
+      </w:r>
+    </w:p>
+    <w:p>
+      <w:r>
+        <w:t xml:space="preserve">La estructura </w:t>
+      </w:r>
+      <w:r>
+        <w:t xml:space="preserve">semántica básica </w:t>
+      </w:r>
+      <w:r>
+        <w:t xml:space="preserve">del documento </w:t>
+      </w:r>
+      <w:proofErr w:type="spellStart"/>
+      <w:r>
+        <w:t>html</w:t>
+      </w:r>
+      <w:proofErr w:type="spellEnd"/>
+      <w:r>
+        <w:t xml:space="preserve"> es correcta (&lt;</w:t>
+      </w:r>
+      <w:r>
+        <w:t>head&gt;, &lt;</w:t>
+      </w:r>
+      <w:proofErr w:type="spellStart"/>
+      <w:r>
+        <w:t>body</w:t>
+      </w:r>
+      <w:proofErr w:type="spellEnd"/>
+      <w:proofErr w:type="gramStart"/>
+      <w:r>
+        <w:t>&gt;,&lt;</w:t>
+      </w:r>
+      <w:proofErr w:type="spellStart"/>
+      <w:proofErr w:type="gramEnd"/>
+      <w:r>
+        <w:t>header</w:t>
+      </w:r>
+      <w:proofErr w:type="spellEnd"/>
+      <w:r>
+        <w:t>&gt;, etc..)</w:t>
+      </w:r>
+    </w:p>
+    <w:p>
+      <w:pPr>
+        <w:ind w:left="708" w:hanging="708"/>
+      </w:pPr>
+    </w:p>
+    <w:p>
+      <w:r>
+        <w:t xml:space="preserve">Respetaste el orden de aplicación de etiquetas </w:t>
+      </w:r>
+      <w:proofErr w:type="spellStart"/>
+      <w:r>
+        <w:t>headers</w:t>
+      </w:r>
+      <w:proofErr w:type="spellEnd"/>
+      <w:r>
+        <w:t xml:space="preserve"> y el manejo de etiquetas para textos es correcto. </w:t>
+      </w:r>
+    </w:p>
+    <w:p/>
+    <w:p>
+      <w:r>
+        <w:t xml:space="preserve">Manejas las imágenes bien, destaco que en todas completaste el atributo </w:t>
+      </w:r>
+      <w:proofErr w:type="spellStart"/>
+      <w:r>
+        <w:rPr>
+          <w:b/>
+          <w:bCs/>
+        </w:rPr>
+        <w:t>alt</w:t>
+      </w:r>
+      <w:proofErr w:type="spellEnd"/>
+      <w:r>
+        <w:rPr>
+          <w:b/>
+          <w:bCs/>
+        </w:rPr>
+        <w:t xml:space="preserve"> </w:t>
+      </w:r>
+      <w:r>
+        <w:t xml:space="preserve">lo cual mejora la accesibilidad de tu página. </w:t>
+      </w:r>
+    </w:p>
+    <w:p/>
+    <w:p>
+      <w:r>
+        <w:lastRenderedPageBreak/>
+        <w:t xml:space="preserve">Excelente el manejo de estilos, vinculaste correctamente tu </w:t>
+      </w:r>
+      <w:proofErr w:type="spellStart"/>
+      <w:r>
+        <w:t>html</w:t>
+      </w:r>
+      <w:proofErr w:type="spellEnd"/>
+      <w:r>
+        <w:t xml:space="preserve"> con la hoja de estilos externa y el manejo con clases es correcto.</w:t>
+      </w:r>
+    </w:p>
+    <w:p/>
+    <w:p/>
+    <w:p>
+      <w:r>
+        <w:t xml:space="preserve">Muy buen trabajo ¡ </w:t>
+      </w:r>
+    </w:p>
+    <w:p/>
+    <w:p>
+      <w:r>
+        <w:t>Tu nota en el Desafí</w:t>
+      </w:r>
+      <w:bookmarkStart w:id="1" w:name="_GoBack"/>
+      <w:bookmarkEnd w:id="1"/>
+      <w:r>
+        <w:t xml:space="preserve">o 01 es: </w:t>
+      </w:r>
+      <w:r>
+        <w:rPr>
+          <w:b/>
+          <w:bCs/>
+        </w:rPr>
+        <w:t>10</w:t>
+      </w:r>
+    </w:p>
+    <w:p/>
     <w:p/>
     <w:sectPr>
       <w:pgSz w:w="11906" w:h="16838"/>
@@ -13939,7 +14214,7 @@
 </file>
 
 <file path=word/numbering.xml><?xml version="1.0" encoding="utf-8"?>
-<w:numbering xmlns:wpc="http://schemas.microsoft.com/office/word/2010/wordprocessingCanvas" xmlns:cx="http://schemas.microsoft.com/office/drawing/2014/chartex" xmlns:cx1="http://schemas.microsoft.com/office/drawing/2015/9/8/chartex" xmlns:cx2="http://schemas.microsoft.com/office/drawing/2015/10/21/chartex" xmlns:cx3="http://schemas.microsoft.com/office/drawing/2016/5/9/chartex" xmlns:cx4="http://schemas.microsoft.com/office/drawing/2016/5/10/chartex" xmlns:cx5="http://schemas.microsoft.com/office/drawing/2016/5/11/chartex" xmlns:cx6="http://schemas.microsoft.com/office/drawing/2016/5/12/chartex" xmlns:cx7="http://schemas.microsoft.com/office/drawing/2016/5/13/chartex" xmlns:cx8="http://schemas.microsoft.com/office/drawing/2016/5/14/chartex" xmlns:mc="http://schemas.openxmlformats.org/markup-compatibility/2006" xmlns:aink="http://schemas.microsoft.com/office/drawing/2016/ink" xmlns:am3d="http://schemas.microsoft.com/office/drawing/2017/model3d" xmlns:o="urn:schemas-microsoft-com:office:office" xmlns:oel="http://schemas.microsoft.com/office/2019/extlst" xmlns:r="http://schemas.openxmlformats.org/officeDocument/2006/relationships" xmlns:m="http://schemas.openxmlformats.org/officeDocument/2006/math" xmlns:v="urn:schemas-microsoft-com:vml" xmlns:wp14="http://schemas.microsoft.com/office/word/2010/wordprocessingDrawing" xmlns:wp="http://schemas.openxmlformats.org/drawingml/2006/wordprocessingDrawing" xmlns:w10="urn:schemas-microsoft-com:office:word" xmlns:w="http://schemas.openxmlformats.org/wordprocessingml/2006/main" xmlns:w14="http://schemas.microsoft.com/office/word/2010/wordml" xmlns:w15="http://schemas.microsoft.com/office/word/2012/wordml" xmlns:w16cex="http://schemas.microsoft.com/office/word/2018/wordml/cex" xmlns:w16cid="http://schemas.microsoft.com/office/word/2016/wordml/cid" xmlns:w16="http://schemas.microsoft.com/office/word/2018/wordml" xmlns:w16du="http://schemas.microsoft.com/office/word/2023/wordml/word16du" xmlns:w16sdtdh="http://schemas.microsoft.com/office/word/2020/wordml/sdtdatahash" xmlns:w16se="http://schemas.microsoft.com/office/word/2015/wordml/symex" xmlns:wpg="http://schemas.microsoft.com/office/word/2010/wordprocessingGroup" xmlns:wpi="http://schemas.microsoft.com/office/word/2010/wordprocessingInk" xmlns:wne="http://schemas.microsoft.com/office/word/2006/wordml" xmlns:wps="http://schemas.microsoft.com/office/word/2010/wordprocessingShape" mc:Ignorable="w14 w15 w16se w16cid w16 w16cex w16sdtdh w16du wp14">
+<w:numbering xmlns:wpc="http://schemas.microsoft.com/office/word/2010/wordprocessingCanvas" xmlns:cx="http://schemas.microsoft.com/office/drawing/2014/chartex" xmlns:mc="http://schemas.openxmlformats.org/markup-compatibility/2006" xmlns:o="urn:schemas-microsoft-com:office:office" xmlns:r="http://schemas.openxmlformats.org/officeDocument/2006/relationships" xmlns:m="http://schemas.openxmlformats.org/officeDocument/2006/math" xmlns:v="urn:schemas-microsoft-com:vml" xmlns:wp14="http://schemas.microsoft.com/office/word/2010/wordprocessingDrawing" xmlns:wp="http://schemas.openxmlformats.org/drawingml/2006/wordprocessingDrawing" xmlns:w10="urn:schemas-microsoft-com:office:word" xmlns:w="http://schemas.openxmlformats.org/wordprocessingml/2006/main" xmlns:w14="http://schemas.microsoft.com/office/word/2010/wordml" xmlns:w15="http://schemas.microsoft.com/office/word/2012/wordml" xmlns:w16se="http://schemas.microsoft.com/office/word/2015/wordml/symex" xmlns:wpg="http://schemas.microsoft.com/office/word/2010/wordprocessingGroup" xmlns:wpi="http://schemas.microsoft.com/office/word/2010/wordprocessingInk" xmlns:wne="http://schemas.microsoft.com/office/word/2006/wordml" xmlns:wps="http://schemas.microsoft.com/office/word/2010/wordprocessingShape" mc:Ignorable="w14 w15 w16se wp14">
   <w:abstractNum w:abstractNumId="0" w15:restartNumberingAfterBreak="0">
     <w:nsid w:val="077241AD"/>
     <w:multiLevelType w:val="hybridMultilevel"/>
@@ -14616,29 +14891,29 @@
       </w:rPr>
     </w:lvl>
   </w:abstractNum>
-  <w:num w:numId="1" w16cid:durableId="1676573231">
+  <w:num w:numId="1">
     <w:abstractNumId w:val="1"/>
   </w:num>
-  <w:num w:numId="2" w16cid:durableId="298386596">
+  <w:num w:numId="2">
     <w:abstractNumId w:val="4"/>
   </w:num>
-  <w:num w:numId="3" w16cid:durableId="199755664">
+  <w:num w:numId="3">
     <w:abstractNumId w:val="0"/>
   </w:num>
-  <w:num w:numId="4" w16cid:durableId="829709714">
+  <w:num w:numId="4">
     <w:abstractNumId w:val="2"/>
   </w:num>
-  <w:num w:numId="5" w16cid:durableId="1557083061">
+  <w:num w:numId="5">
     <w:abstractNumId w:val="3"/>
   </w:num>
-  <w:num w:numId="6" w16cid:durableId="1768309693">
+  <w:num w:numId="6">
     <w:abstractNumId w:val="5"/>
   </w:num>
 </w:numbering>
 </file>
 
 <file path=word/styles.xml><?xml version="1.0" encoding="utf-8"?>
-<w:styles xmlns:mc="http://schemas.openxmlformats.org/markup-compatibility/2006" xmlns:r="http://schemas.openxmlformats.org/officeDocument/2006/relationships" xmlns:w="http://schemas.openxmlformats.org/wordprocessingml/2006/main" xmlns:w14="http://schemas.microsoft.com/office/word/2010/wordml" xmlns:w15="http://schemas.microsoft.com/office/word/2012/wordml" xmlns:w16cex="http://schemas.microsoft.com/office/word/2018/wordml/cex" xmlns:w16cid="http://schemas.microsoft.com/office/word/2016/wordml/cid" xmlns:w16="http://schemas.microsoft.com/office/word/2018/wordml" xmlns:w16du="http://schemas.microsoft.com/office/word/2023/wordml/word16du" xmlns:w16sdtdh="http://schemas.microsoft.com/office/word/2020/wordml/sdtdatahash" xmlns:w16se="http://schemas.microsoft.com/office/word/2015/wordml/symex" mc:Ignorable="w14 w15 w16se w16cid w16 w16cex w16sdtdh w16du">
+<w:styles xmlns:mc="http://schemas.openxmlformats.org/markup-compatibility/2006" xmlns:r="http://schemas.openxmlformats.org/officeDocument/2006/relationships" xmlns:w="http://schemas.openxmlformats.org/wordprocessingml/2006/main" xmlns:w14="http://schemas.microsoft.com/office/word/2010/wordml" xmlns:w15="http://schemas.microsoft.com/office/word/2012/wordml" xmlns:w16se="http://schemas.microsoft.com/office/word/2015/wordml/symex" mc:Ignorable="w14 w15 w16se">
   <w:docDefaults>
     <w:rPrDefault>
       <w:rPr>
@@ -14656,7 +14931,7 @@
       </w:pPr>
     </w:pPrDefault>
   </w:docDefaults>
-  <w:latentStyles w:defLockedState="0" w:defUIPriority="99" w:defSemiHidden="0" w:defUnhideWhenUsed="0" w:defQFormat="0" w:count="376">
+  <w:latentStyles w:defLockedState="0" w:defUIPriority="99" w:defSemiHidden="0" w:defUnhideWhenUsed="0" w:defQFormat="0" w:count="371">
     <w:lsdException w:name="Normal" w:uiPriority="0" w:qFormat="1"/>
     <w:lsdException w:name="heading 1" w:uiPriority="9" w:qFormat="1"/>
     <w:lsdException w:name="heading 2" w:semiHidden="1" w:uiPriority="9" w:unhideWhenUsed="1" w:qFormat="1"/>
@@ -15028,11 +15303,6 @@
     <w:lsdException w:name="List Table 5 Dark Accent 6" w:uiPriority="50"/>
     <w:lsdException w:name="List Table 6 Colorful Accent 6" w:uiPriority="51"/>
     <w:lsdException w:name="List Table 7 Colorful Accent 6" w:uiPriority="52"/>
-    <w:lsdException w:name="Mention" w:semiHidden="1" w:unhideWhenUsed="1"/>
-    <w:lsdException w:name="Smart Hyperlink" w:semiHidden="1" w:unhideWhenUsed="1"/>
-    <w:lsdException w:name="Hashtag" w:semiHidden="1" w:unhideWhenUsed="1"/>
-    <w:lsdException w:name="Unresolved Mention" w:semiHidden="1" w:unhideWhenUsed="1"/>
-    <w:lsdException w:name="Smart Link" w:semiHidden="1" w:unhideWhenUsed="1"/>
   </w:latentStyles>
   <w:style w:type="paragraph" w:default="1" w:styleId="Normal">
     <w:name w:val="Normal"/>
@@ -15396,4 +15666,16 @@
     </a:ext>
   </a:extLst>
 </a:theme>
+</file>
+
+<file path=customXml/item1.xml><?xml version="1.0" encoding="utf-8"?>
+<b:Sources xmlns:b="http://schemas.openxmlformats.org/officeDocument/2006/bibliography" xmlns="http://schemas.openxmlformats.org/officeDocument/2006/bibliography" SelectedStyle="\APASixthEditionOfficeOnline.xsl" StyleName="APA" Version="6"/>
+</file>
+
+<file path=customXml/itemProps1.xml><?xml version="1.0" encoding="utf-8"?>
+<ds:datastoreItem xmlns:ds="http://schemas.openxmlformats.org/officeDocument/2006/customXml" ds:itemID="{34A5FA79-16D5-41BD-9096-6DEF46225179}">
+  <ds:schemaRefs>
+    <ds:schemaRef ds:uri="http://schemas.openxmlformats.org/officeDocument/2006/bibliography"/>
+  </ds:schemaRefs>
+</ds:datastoreItem>
 </file>
</xml_diff>